<commit_message>
kinda started design spec doc
</commit_message>
<xml_diff>
--- a/Group07_DesignSpecificationsDocument.docx
+++ b/Group07_DesignSpecificationsDocument.docx
@@ -11,8 +11,6 @@
           <w:lang w:eastAsia="en-CA"/>
         </w:rPr>
       </w:pPr>
-      <w:bookmarkStart w:id="0" w:name="_GoBack"/>
-      <w:bookmarkEnd w:id="0"/>
       <w:r>
         <w:rPr>
           <w:rFonts w:ascii="Times New Roman" w:hAnsi="Times New Roman"/>
@@ -21,9 +19,9 @@
         </w:rPr>
         <w:drawing>
           <wp:inline distT="0" distB="0" distL="0" distR="0">
-            <wp:extent cx="2676525" cy="2552700"/>
-            <wp:effectExtent l="19050" t="0" r="9525" b="0"/>
-            <wp:docPr id="1" name="Picture 1" descr="http://www.acs.edu.lb/images/editor/7c1a7eac-5afe-463a-9f73-0a738f5eec10_b585543b-e9b5-4bb0-91dd-16a9a4061d86.jpg"/>
+            <wp:extent cx="1508711" cy="2095995"/>
+            <wp:effectExtent l="0" t="0" r="0" b="0"/>
+            <wp:docPr id="2" name="Picture 2"/>
             <wp:cNvGraphicFramePr>
               <a:graphicFrameLocks xmlns:a="http://schemas.openxmlformats.org/drawingml/2006/main" noChangeAspect="1"/>
             </wp:cNvGraphicFramePr>
@@ -31,33 +29,29 @@
               <a:graphicData uri="http://schemas.openxmlformats.org/drawingml/2006/picture">
                 <pic:pic xmlns:pic="http://schemas.openxmlformats.org/drawingml/2006/picture">
                   <pic:nvPicPr>
-                    <pic:cNvPr id="0" name="Picture 1" descr="http://www.acs.edu.lb/images/editor/7c1a7eac-5afe-463a-9f73-0a738f5eec10_b585543b-e9b5-4bb0-91dd-16a9a4061d86.jpg"/>
-                    <pic:cNvPicPr>
-                      <a:picLocks noChangeAspect="1" noChangeArrowheads="1"/>
-                    </pic:cNvPicPr>
+                    <pic:cNvPr id="2" name="Logo.png"/>
+                    <pic:cNvPicPr/>
                   </pic:nvPicPr>
                   <pic:blipFill>
-                    <a:blip r:embed="rId7" cstate="print"/>
-                    <a:srcRect/>
+                    <a:blip r:embed="rId7">
+                      <a:extLst>
+                        <a:ext uri="{28A0092B-C50C-407E-A947-70E740481C1C}">
+                          <a14:useLocalDpi xmlns:a14="http://schemas.microsoft.com/office/drawing/2010/main" val="0"/>
+                        </a:ext>
+                      </a:extLst>
+                    </a:blip>
                     <a:stretch>
                       <a:fillRect/>
                     </a:stretch>
                   </pic:blipFill>
-                  <pic:spPr bwMode="auto">
+                  <pic:spPr>
                     <a:xfrm>
                       <a:off x="0" y="0"/>
-                      <a:ext cx="2676525" cy="2552700"/>
+                      <a:ext cx="1515020" cy="2104760"/>
                     </a:xfrm>
                     <a:prstGeom prst="rect">
                       <a:avLst/>
                     </a:prstGeom>
-                    <a:noFill/>
-                    <a:ln w="9525">
-                      <a:noFill/>
-                      <a:miter lim="800000"/>
-                      <a:headEnd/>
-                      <a:tailEnd/>
-                    </a:ln>
                   </pic:spPr>
                 </pic:pic>
               </a:graphicData>
@@ -75,14 +69,6 @@
           <w:szCs w:val="28"/>
         </w:rPr>
       </w:pPr>
-      <w:r>
-        <w:rPr>
-          <w:rFonts w:ascii="Times New Roman" w:hAnsi="Times New Roman"/>
-          <w:sz w:val="28"/>
-          <w:szCs w:val="28"/>
-        </w:rPr>
-        <w:t>Turner Fenton Secondary School</w:t>
-      </w:r>
     </w:p>
     <w:p>
       <w:pPr>
@@ -153,6 +139,7 @@
           <w:szCs w:val="24"/>
         </w:rPr>
       </w:pPr>
+      <w:proofErr w:type="spellStart"/>
       <w:r>
         <w:rPr>
           <w:rFonts w:ascii="Arial" w:hAnsi="Arial" w:cs="Arial"/>
@@ -160,8 +147,9 @@
           <w:sz w:val="40"/>
           <w:szCs w:val="24"/>
         </w:rPr>
-        <w:t xml:space="preserve">Extended Essay Title </w:t>
-      </w:r>
+        <w:t>NutriUs</w:t>
+      </w:r>
+      <w:proofErr w:type="spellEnd"/>
     </w:p>
     <w:p>
       <w:pPr>
@@ -336,7 +324,7 @@
           <w:sz w:val="24"/>
           <w:szCs w:val="24"/>
         </w:rPr>
-        <w:t>John Smith</w:t>
+        <w:t>SFWR ENG 2XB3</w:t>
       </w:r>
     </w:p>
     <w:p>
@@ -357,7 +345,7 @@
           <w:sz w:val="24"/>
           <w:szCs w:val="24"/>
         </w:rPr>
-        <w:t>1003-234</w:t>
+        <w:t>Group 7</w:t>
       </w:r>
     </w:p>
     <w:p>
@@ -378,7 +366,7 @@
           <w:sz w:val="24"/>
           <w:szCs w:val="24"/>
         </w:rPr>
-        <w:t>English Extended Essay</w:t>
+        <w:t>Jason Li</w:t>
       </w:r>
     </w:p>
     <w:p>
@@ -399,17 +387,73 @@
           <w:sz w:val="24"/>
           <w:szCs w:val="24"/>
         </w:rPr>
-        <w:t>Total Word Count: 3789</w:t>
-      </w:r>
-    </w:p>
-    <w:p>
-      <w:pPr>
-        <w:pStyle w:val="NormalWeb"/>
-        <w:spacing w:before="0" w:beforeAutospacing="0" w:after="0" w:afterAutospacing="0"/>
-        <w:rPr>
-          <w:rFonts w:ascii="Arial" w:hAnsi="Arial" w:cs="Arial"/>
-          <w:b/>
-          <w:sz w:val="32"/>
+        <w:t>Joseph Lu</w:t>
+      </w:r>
+    </w:p>
+    <w:p>
+      <w:pPr>
+        <w:spacing w:after="0"/>
+        <w:jc w:val="right"/>
+        <w:rPr>
+          <w:rFonts w:ascii="Times New Roman" w:hAnsi="Times New Roman"/>
+          <w:b/>
+          <w:sz w:val="24"/>
+          <w:szCs w:val="24"/>
+        </w:rPr>
+      </w:pPr>
+      <w:proofErr w:type="spellStart"/>
+      <w:r>
+        <w:rPr>
+          <w:rFonts w:ascii="Times New Roman" w:hAnsi="Times New Roman"/>
+          <w:b/>
+          <w:sz w:val="24"/>
+          <w:szCs w:val="24"/>
+        </w:rPr>
+        <w:t>Suhavi</w:t>
+      </w:r>
+      <w:proofErr w:type="spellEnd"/>
+      <w:r>
+        <w:rPr>
+          <w:rFonts w:ascii="Times New Roman" w:hAnsi="Times New Roman"/>
+          <w:b/>
+          <w:sz w:val="24"/>
+          <w:szCs w:val="24"/>
+        </w:rPr>
+        <w:t xml:space="preserve"> Sandhu</w:t>
+      </w:r>
+    </w:p>
+    <w:p>
+      <w:pPr>
+        <w:spacing w:after="0"/>
+        <w:jc w:val="right"/>
+        <w:rPr>
+          <w:rFonts w:ascii="Times New Roman" w:hAnsi="Times New Roman"/>
+          <w:b/>
+          <w:sz w:val="24"/>
+          <w:szCs w:val="24"/>
+        </w:rPr>
+      </w:pPr>
+      <w:r>
+        <w:rPr>
+          <w:rFonts w:ascii="Times New Roman" w:hAnsi="Times New Roman"/>
+          <w:b/>
+          <w:sz w:val="24"/>
+          <w:szCs w:val="24"/>
+        </w:rPr>
+        <w:t>Shabana Dhayananth</w:t>
+      </w:r>
+      <w:bookmarkStart w:id="0" w:name="_GoBack"/>
+      <w:bookmarkEnd w:id="0"/>
+    </w:p>
+    <w:p>
+      <w:pPr>
+        <w:spacing w:after="0"/>
+        <w:jc w:val="right"/>
+        <w:rPr>
+          <w:rFonts w:ascii="Times New Roman" w:hAnsi="Times New Roman"/>
+          <w:b/>
+          <w:sz w:val="24"/>
+          <w:szCs w:val="24"/>
         </w:rPr>
         <w:sectPr>
           <w:footerReference w:type="default" r:id="rId8"/>
@@ -524,7 +568,7 @@
                     </pic:cNvPicPr>
                   </pic:nvPicPr>
                   <pic:blipFill>
-                    <a:blip r:embed="rId7" cstate="print"/>
+                    <a:blip r:embed="rId9" cstate="print"/>
                     <a:srcRect/>
                     <a:stretch>
                       <a:fillRect/>
@@ -1473,6 +1517,7 @@
           <w:lang w:val="fr-CA"/>
         </w:rPr>
       </w:pPr>
+      <w:proofErr w:type="spellStart"/>
       <w:r>
         <w:rPr>
           <w:rFonts w:ascii="Arial" w:hAnsi="Arial" w:cs="Arial"/>
@@ -1482,7 +1527,18 @@
           <w:lang w:val="fr-CA"/>
         </w:rPr>
         <w:lastRenderedPageBreak/>
-        <w:t>Bibliography:</w:t>
+        <w:t>Bibliography</w:t>
+      </w:r>
+      <w:proofErr w:type="spellEnd"/>
+      <w:r>
+        <w:rPr>
+          <w:rFonts w:ascii="Arial" w:hAnsi="Arial" w:cs="Arial"/>
+          <w:b/>
+          <w:sz w:val="28"/>
+          <w:szCs w:val="24"/>
+          <w:lang w:val="fr-CA"/>
+        </w:rPr>
+        <w:t>:</w:t>
       </w:r>
     </w:p>
     <w:p>
@@ -1666,7 +1722,7 @@
           <w:rPr>
             <w:noProof/>
           </w:rPr>
-          <w:t>9</w:t>
+          <w:t>1</w:t>
         </w:r>
         <w:r>
           <w:rPr>
@@ -1873,7 +1929,7 @@
     <w:lsdException w:name="Table Web 2" w:semiHidden="1" w:unhideWhenUsed="1"/>
     <w:lsdException w:name="Table Web 3" w:semiHidden="1" w:unhideWhenUsed="1"/>
     <w:lsdException w:name="Balloon Text" w:semiHidden="1" w:unhideWhenUsed="1"/>
-    <w:lsdException w:name="Table Grid" w:semiHidden="1" w:uiPriority="59" w:unhideWhenUsed="1"/>
+    <w:lsdException w:name="Table Grid" w:uiPriority="59"/>
     <w:lsdException w:name="Table Theme" w:semiHidden="1" w:unhideWhenUsed="1"/>
     <w:lsdException w:name="Placeholder Text" w:semiHidden="1"/>
     <w:lsdException w:name="No Spacing" w:uiPriority="1" w:qFormat="1"/>
@@ -2554,7 +2610,7 @@
 </file>
 
 <file path=customXml/itemProps1.xml><?xml version="1.0" encoding="utf-8"?>
-<ds:datastoreItem xmlns:ds="http://schemas.openxmlformats.org/officeDocument/2006/customXml" ds:itemID="{3B7BE60F-9DAE-4860-8EF0-CE5DD8F7D075}">
+<ds:datastoreItem xmlns:ds="http://schemas.openxmlformats.org/officeDocument/2006/customXml" ds:itemID="{D9FBABFD-4DD1-423F-A148-69A8DFD9FF99}">
   <ds:schemaRefs>
     <ds:schemaRef ds:uri="http://schemas.openxmlformats.org/officeDocument/2006/bibliography"/>
   </ds:schemaRefs>

</xml_diff>